<commit_message>
docs: Student 2 requirements updated
</commit_message>
<xml_diff>
--- a/reports/Student #2/02 - Requirements - Student #2.docx
+++ b/reports/Student #2/02 - Requirements - Student #2.docx
@@ -1249,7 +1249,13 @@
         <w:sdtEndPr/>
         <w:sdtContent>
           <w:r>
-            <w:t xml:space="preserve">    </w:t>
+            <w:t xml:space="preserve">  </w:t>
+          </w:r>
+          <w:r>
+            <w:t>X</w:t>
+          </w:r>
+          <w:r>
+            <w:t xml:space="preserve">  </w:t>
           </w:r>
         </w:sdtContent>
       </w:sdt>
@@ -1499,7 +1505,13 @@
         <w:sdtEndPr/>
         <w:sdtContent>
           <w:r>
-            <w:t xml:space="preserve">    </w:t>
+            <w:t xml:space="preserve">  </w:t>
+          </w:r>
+          <w:r>
+            <w:t>X</w:t>
+          </w:r>
+          <w:r>
+            <w:t xml:space="preserve">  </w:t>
           </w:r>
         </w:sdtContent>
       </w:sdt>
@@ -1716,7 +1728,13 @@
         <w:sdtEndPr/>
         <w:sdtContent>
           <w:r>
-            <w:t xml:space="preserve">    </w:t>
+            <w:t xml:space="preserve">  </w:t>
+          </w:r>
+          <w:r>
+            <w:t>X</w:t>
+          </w:r>
+          <w:r>
+            <w:t xml:space="preserve">  </w:t>
           </w:r>
         </w:sdtContent>
       </w:sdt>
@@ -1934,7 +1952,13 @@
         <w:sdtEndPr/>
         <w:sdtContent>
           <w:r>
-            <w:t xml:space="preserve">    </w:t>
+            <w:t xml:space="preserve">  </w:t>
+          </w:r>
+          <w:r>
+            <w:t>X</w:t>
+          </w:r>
+          <w:r>
+            <w:t xml:space="preserve">  </w:t>
           </w:r>
         </w:sdtContent>
       </w:sdt>
@@ -1986,7 +2010,13 @@
         <w:sdtEndPr/>
         <w:sdtContent>
           <w:r>
-            <w:t xml:space="preserve">    </w:t>
+            <w:t xml:space="preserve">  </w:t>
+          </w:r>
+          <w:r>
+            <w:t>X</w:t>
+          </w:r>
+          <w:r>
+            <w:t xml:space="preserve">  </w:t>
           </w:r>
         </w:sdtContent>
       </w:sdt>
@@ -3389,7 +3419,19 @@
             <w:rPr>
               <w:lang w:val="en-US"/>
             </w:rPr>
-            <w:t xml:space="preserve">    </w:t>
+            <w:t xml:space="preserve">  </w:t>
+          </w:r>
+          <w:r>
+            <w:rPr>
+              <w:lang w:val="en-US"/>
+            </w:rPr>
+            <w:t>X</w:t>
+          </w:r>
+          <w:r>
+            <w:rPr>
+              <w:lang w:val="en-US"/>
+            </w:rPr>
+            <w:t xml:space="preserve">  </w:t>
           </w:r>
         </w:sdtContent>
       </w:sdt>
@@ -3549,7 +3591,13 @@
         <w:sdtEndPr/>
         <w:sdtContent>
           <w:r>
-            <w:t xml:space="preserve">    </w:t>
+            <w:t xml:space="preserve">  </w:t>
+          </w:r>
+          <w:r>
+            <w:t>X</w:t>
+          </w:r>
+          <w:r>
+            <w:t xml:space="preserve">  </w:t>
           </w:r>
         </w:sdtContent>
       </w:sdt>
@@ -9583,19 +9631,23 @@
     <w:rsid w:val="004802A8"/>
     <w:rsid w:val="004A43F4"/>
     <w:rsid w:val="004B23B9"/>
+    <w:rsid w:val="004C7553"/>
     <w:rsid w:val="004D7778"/>
     <w:rsid w:val="0054309A"/>
     <w:rsid w:val="005650B2"/>
     <w:rsid w:val="00635F6F"/>
+    <w:rsid w:val="00667500"/>
     <w:rsid w:val="00791580"/>
     <w:rsid w:val="00794714"/>
     <w:rsid w:val="007A55FF"/>
     <w:rsid w:val="007C004C"/>
     <w:rsid w:val="007E6C7A"/>
     <w:rsid w:val="008B1087"/>
+    <w:rsid w:val="00916C7B"/>
     <w:rsid w:val="0093034B"/>
     <w:rsid w:val="00944E58"/>
     <w:rsid w:val="00953D97"/>
+    <w:rsid w:val="0096769D"/>
     <w:rsid w:val="00990B95"/>
     <w:rsid w:val="00A222AC"/>
     <w:rsid w:val="00BC7967"/>
@@ -9609,6 +9661,7 @@
     <w:rsid w:val="00DC72FB"/>
     <w:rsid w:val="00DD70FC"/>
     <w:rsid w:val="00E25325"/>
+    <w:rsid w:val="00E9405D"/>
     <w:rsid w:val="00EA1B9C"/>
     <w:rsid w:val="00ED34A4"/>
     <w:rsid w:val="00ED3D0C"/>
@@ -10796,7 +10849,7 @@
 </file>
 
 <file path=customXml/itemProps1.xml><?xml version="1.0" encoding="utf-8"?>
-<ds:datastoreItem xmlns:ds="http://schemas.openxmlformats.org/officeDocument/2006/customXml" ds:itemID="{60E8C8A5-3035-4981-84B6-1C373FFF3C1D}">
+<ds:datastoreItem xmlns:ds="http://schemas.openxmlformats.org/officeDocument/2006/customXml" ds:itemID="{E4309B9C-F50C-449C-A387-8AB2149F7281}">
   <ds:schemaRefs>
     <ds:schemaRef ds:uri="http://schemas.openxmlformats.org/officeDocument/2006/bibliography"/>
   </ds:schemaRefs>

</xml_diff>

<commit_message>
docs: Student2 requeriments doc updated
</commit_message>
<xml_diff>
--- a/reports/Student #2/02 - Requirements - Student #2.docx
+++ b/reports/Student #2/02 - Requirements - Student #2.docx
@@ -2276,7 +2276,13 @@
         <w:sdtEndPr/>
         <w:sdtContent>
           <w:r>
-            <w:t xml:space="preserve">    </w:t>
+            <w:t xml:space="preserve">  </w:t>
+          </w:r>
+          <w:r>
+            <w:t>X</w:t>
+          </w:r>
+          <w:r>
+            <w:t xml:space="preserve">  </w:t>
           </w:r>
         </w:sdtContent>
       </w:sdt>
@@ -2414,7 +2420,13 @@
         <w:sdtEndPr/>
         <w:sdtContent>
           <w:r>
-            <w:t xml:space="preserve">    </w:t>
+            <w:t xml:space="preserve">  </w:t>
+          </w:r>
+          <w:r>
+            <w:t>X</w:t>
+          </w:r>
+          <w:r>
+            <w:t xml:space="preserve">  </w:t>
           </w:r>
         </w:sdtContent>
       </w:sdt>
@@ -2538,7 +2550,13 @@
         <w:sdtEndPr/>
         <w:sdtContent>
           <w:r>
-            <w:t xml:space="preserve">    </w:t>
+            <w:t xml:space="preserve">  </w:t>
+          </w:r>
+          <w:r>
+            <w:t>X</w:t>
+          </w:r>
+          <w:r>
+            <w:t xml:space="preserve">  </w:t>
           </w:r>
         </w:sdtContent>
       </w:sdt>
@@ -9615,6 +9633,7 @@
     <w:rsidRoot w:val="004D7778"/>
     <w:rsid w:val="00061CE8"/>
     <w:rsid w:val="000656B8"/>
+    <w:rsid w:val="0008681D"/>
     <w:rsid w:val="000B4661"/>
     <w:rsid w:val="0010552B"/>
     <w:rsid w:val="001221F0"/>
@@ -10849,7 +10868,7 @@
 </file>
 
 <file path=customXml/itemProps1.xml><?xml version="1.0" encoding="utf-8"?>
-<ds:datastoreItem xmlns:ds="http://schemas.openxmlformats.org/officeDocument/2006/customXml" ds:itemID="{E4309B9C-F50C-449C-A387-8AB2149F7281}">
+<ds:datastoreItem xmlns:ds="http://schemas.openxmlformats.org/officeDocument/2006/customXml" ds:itemID="{73B67270-24FF-4714-8175-99AF7B3BDE5D}">
   <ds:schemaRefs>
     <ds:schemaRef ds:uri="http://schemas.openxmlformats.org/officeDocument/2006/bibliography"/>
   </ds:schemaRefs>

</xml_diff>

<commit_message>
docs: planning and progress report doc for D01 done
</commit_message>
<xml_diff>
--- a/reports/Student #2/02 - Requirements - Student #2.docx
+++ b/reports/Student #2/02 - Requirements - Student #2.docx
@@ -426,19 +426,11 @@
                   </w:rPr>
                   <w:t xml:space="preserve"> </w:t>
                 </w:r>
-                <w:proofErr w:type="spellStart"/>
                 <w:r>
                   <w:rPr>
                     <w:rFonts w:asciiTheme="majorHAnsi" w:hAnsiTheme="majorHAnsi" w:cstheme="majorHAnsi"/>
                   </w:rPr>
-                  <w:t>Amo</w:t>
-                </w:r>
-                <w:proofErr w:type="spellEnd"/>
-                <w:r>
-                  <w:rPr>
-                    <w:rFonts w:asciiTheme="majorHAnsi" w:hAnsiTheme="majorHAnsi" w:cstheme="majorHAnsi"/>
-                  </w:rPr>
-                  <w:t xml:space="preserve"> Sánchez, </w:t>
+                  <w:t xml:space="preserve">Amo Sánchez, </w:t>
                 </w:r>
                 <w:proofErr w:type="spellStart"/>
                 <w:r>
@@ -2550,10 +2542,10 @@
         <w:sdtEndPr/>
         <w:sdtContent>
           <w:r>
-            <w:t xml:space="preserve">  </w:t>
+            <w:t xml:space="preserve"> </w:t>
           </w:r>
           <w:r>
-            <w:t>X</w:t>
+            <w:t xml:space="preserve"> X</w:t>
           </w:r>
           <w:r>
             <w:t xml:space="preserve">  </w:t>
@@ -4732,7 +4724,13 @@
         <w:sdtEndPr/>
         <w:sdtContent>
           <w:r>
-            <w:t xml:space="preserve">    </w:t>
+            <w:t xml:space="preserve">  </w:t>
+          </w:r>
+          <w:r>
+            <w:t>X</w:t>
+          </w:r>
+          <w:r>
+            <w:t xml:space="preserve">  </w:t>
           </w:r>
         </w:sdtContent>
       </w:sdt>
@@ -9545,7 +9543,7 @@
     <w:charset w:val="00"/>
     <w:family w:val="roman"/>
     <w:pitch w:val="variable"/>
-    <w:sig w:usb0="E0002EFF" w:usb1="C000785B" w:usb2="00000009" w:usb3="00000000" w:csb0="000001FF" w:csb1="00000000"/>
+    <w:sig w:usb0="E0002AFF" w:usb1="C0007843" w:usb2="00000009" w:usb3="00000000" w:csb0="000001FF" w:csb1="00000000"/>
   </w:font>
   <w:font w:name="Courier New">
     <w:panose1 w:val="02070309020205020404"/>
@@ -9566,21 +9564,21 @@
     <w:charset w:val="00"/>
     <w:family w:val="swiss"/>
     <w:pitch w:val="variable"/>
-    <w:sig w:usb0="E4002EFF" w:usb1="C200247B" w:usb2="00000009" w:usb3="00000000" w:csb0="000001FF" w:csb1="00000000"/>
+    <w:sig w:usb0="E0002AFF" w:usb1="4000ACFF" w:usb2="00000001" w:usb3="00000000" w:csb0="000001FF" w:csb1="00000000"/>
   </w:font>
   <w:font w:name="Arial">
     <w:panose1 w:val="020B0604020202020204"/>
     <w:charset w:val="00"/>
     <w:family w:val="swiss"/>
     <w:pitch w:val="variable"/>
-    <w:sig w:usb0="E0002EFF" w:usb1="C000785B" w:usb2="00000009" w:usb3="00000000" w:csb0="000001FF" w:csb1="00000000"/>
+    <w:sig w:usb0="E0002AFF" w:usb1="C0007843" w:usb2="00000009" w:usb3="00000000" w:csb0="000001FF" w:csb1="00000000"/>
   </w:font>
   <w:font w:name="Calibri Light">
     <w:panose1 w:val="020F0302020204030204"/>
     <w:charset w:val="00"/>
     <w:family w:val="swiss"/>
     <w:pitch w:val="variable"/>
-    <w:sig w:usb0="E4002EFF" w:usb1="C200247B" w:usb2="00000009" w:usb3="00000000" w:csb0="000001FF" w:csb1="00000000"/>
+    <w:sig w:usb0="A0002AEF" w:usb1="4000207B" w:usb2="00000000" w:usb3="00000000" w:csb0="000001FF" w:csb1="00000000"/>
   </w:font>
   <w:font w:name="Yu Gothic Light">
     <w:altName w:val="游ゴシック Light"/>
@@ -9633,7 +9631,6 @@
     <w:rsidRoot w:val="004D7778"/>
     <w:rsid w:val="00061CE8"/>
     <w:rsid w:val="000656B8"/>
-    <w:rsid w:val="0008681D"/>
     <w:rsid w:val="000B4661"/>
     <w:rsid w:val="0010552B"/>
     <w:rsid w:val="001221F0"/>
@@ -9661,6 +9658,7 @@
     <w:rsid w:val="007A55FF"/>
     <w:rsid w:val="007C004C"/>
     <w:rsid w:val="007E6C7A"/>
+    <w:rsid w:val="00833EA5"/>
     <w:rsid w:val="008B1087"/>
     <w:rsid w:val="00916C7B"/>
     <w:rsid w:val="0093034B"/>
@@ -9674,6 +9672,7 @@
     <w:rsid w:val="00C63AB0"/>
     <w:rsid w:val="00D21D3B"/>
     <w:rsid w:val="00D72CB9"/>
+    <w:rsid w:val="00D75685"/>
     <w:rsid w:val="00D933FC"/>
     <w:rsid w:val="00DB5D10"/>
     <w:rsid w:val="00DB6947"/>
@@ -10868,7 +10867,7 @@
 </file>
 
 <file path=customXml/itemProps1.xml><?xml version="1.0" encoding="utf-8"?>
-<ds:datastoreItem xmlns:ds="http://schemas.openxmlformats.org/officeDocument/2006/customXml" ds:itemID="{73B67270-24FF-4714-8175-99AF7B3BDE5D}">
+<ds:datastoreItem xmlns:ds="http://schemas.openxmlformats.org/officeDocument/2006/customXml" ds:itemID="{7068A32B-883A-45F6-8EAC-0A86EC875626}">
   <ds:schemaRefs>
     <ds:schemaRef ds:uri="http://schemas.openxmlformats.org/officeDocument/2006/bibliography"/>
   </ds:schemaRefs>

</xml_diff>

<commit_message>
docs: update Student2 requirements document
</commit_message>
<xml_diff>
--- a/reports/Student #2/02 - Requirements - Student #2.docx
+++ b/reports/Student #2/02 - Requirements - Student #2.docx
@@ -3764,7 +3764,13 @@
         <w:sdtEndPr/>
         <w:sdtContent>
           <w:r>
-            <w:t xml:space="preserve">    </w:t>
+            <w:t xml:space="preserve">  </w:t>
+          </w:r>
+          <w:r>
+            <w:t>X</w:t>
+          </w:r>
+          <w:r>
+            <w:t xml:space="preserve">  </w:t>
           </w:r>
         </w:sdtContent>
       </w:sdt>
@@ -3828,7 +3834,13 @@
         <w:sdtEndPr/>
         <w:sdtContent>
           <w:r>
-            <w:t xml:space="preserve">    </w:t>
+            <w:t xml:space="preserve">  </w:t>
+          </w:r>
+          <w:r>
+            <w:t>X</w:t>
+          </w:r>
+          <w:r>
+            <w:t xml:space="preserve">  </w:t>
           </w:r>
         </w:sdtContent>
       </w:sdt>
@@ -3910,7 +3922,13 @@
         <w:sdtEndPr/>
         <w:sdtContent>
           <w:r>
-            <w:t xml:space="preserve">    </w:t>
+            <w:t xml:space="preserve"> </w:t>
+          </w:r>
+          <w:r>
+            <w:t xml:space="preserve"> X</w:t>
+          </w:r>
+          <w:r>
+            <w:t xml:space="preserve">   </w:t>
           </w:r>
         </w:sdtContent>
       </w:sdt>
@@ -5130,7 +5148,19 @@
             <w:rPr>
               <w:lang w:val="en-US"/>
             </w:rPr>
-            <w:t xml:space="preserve">    </w:t>
+            <w:t xml:space="preserve">  </w:t>
+          </w:r>
+          <w:r>
+            <w:rPr>
+              <w:lang w:val="en-US"/>
+            </w:rPr>
+            <w:t xml:space="preserve">X </w:t>
+          </w:r>
+          <w:r>
+            <w:rPr>
+              <w:lang w:val="en-US"/>
+            </w:rPr>
+            <w:t xml:space="preserve">  </w:t>
           </w:r>
         </w:sdtContent>
       </w:sdt>
@@ -9543,7 +9573,7 @@
     <w:charset w:val="00"/>
     <w:family w:val="roman"/>
     <w:pitch w:val="variable"/>
-    <w:sig w:usb0="E0002AFF" w:usb1="C0007843" w:usb2="00000009" w:usb3="00000000" w:csb0="000001FF" w:csb1="00000000"/>
+    <w:sig w:usb0="E0002EFF" w:usb1="C000785B" w:usb2="00000009" w:usb3="00000000" w:csb0="000001FF" w:csb1="00000000"/>
   </w:font>
   <w:font w:name="Courier New">
     <w:panose1 w:val="02070309020205020404"/>
@@ -9564,21 +9594,21 @@
     <w:charset w:val="00"/>
     <w:family w:val="swiss"/>
     <w:pitch w:val="variable"/>
-    <w:sig w:usb0="E0002AFF" w:usb1="4000ACFF" w:usb2="00000001" w:usb3="00000000" w:csb0="000001FF" w:csb1="00000000"/>
+    <w:sig w:usb0="E4002EFF" w:usb1="C200247B" w:usb2="00000009" w:usb3="00000000" w:csb0="000001FF" w:csb1="00000000"/>
   </w:font>
   <w:font w:name="Arial">
     <w:panose1 w:val="020B0604020202020204"/>
     <w:charset w:val="00"/>
     <w:family w:val="swiss"/>
     <w:pitch w:val="variable"/>
-    <w:sig w:usb0="E0002AFF" w:usb1="C0007843" w:usb2="00000009" w:usb3="00000000" w:csb0="000001FF" w:csb1="00000000"/>
+    <w:sig w:usb0="E0002EFF" w:usb1="C000785B" w:usb2="00000009" w:usb3="00000000" w:csb0="000001FF" w:csb1="00000000"/>
   </w:font>
   <w:font w:name="Calibri Light">
     <w:panose1 w:val="020F0302020204030204"/>
     <w:charset w:val="00"/>
     <w:family w:val="swiss"/>
     <w:pitch w:val="variable"/>
-    <w:sig w:usb0="A0002AEF" w:usb1="4000207B" w:usb2="00000000" w:usb3="00000000" w:csb0="000001FF" w:csb1="00000000"/>
+    <w:sig w:usb0="E4002EFF" w:usb1="C200247B" w:usb2="00000009" w:usb3="00000000" w:csb0="000001FF" w:csb1="00000000"/>
   </w:font>
   <w:font w:name="Yu Gothic Light">
     <w:altName w:val="游ゴシック Light"/>
@@ -9648,7 +9678,9 @@
     <w:rsid w:val="004A43F4"/>
     <w:rsid w:val="004B23B9"/>
     <w:rsid w:val="004C7553"/>
+    <w:rsid w:val="004D2A0A"/>
     <w:rsid w:val="004D7778"/>
+    <w:rsid w:val="005213CF"/>
     <w:rsid w:val="0054309A"/>
     <w:rsid w:val="005650B2"/>
     <w:rsid w:val="00635F6F"/>
@@ -10867,7 +10899,7 @@
 </file>
 
 <file path=customXml/itemProps1.xml><?xml version="1.0" encoding="utf-8"?>
-<ds:datastoreItem xmlns:ds="http://schemas.openxmlformats.org/officeDocument/2006/customXml" ds:itemID="{7068A32B-883A-45F6-8EAC-0A86EC875626}">
+<ds:datastoreItem xmlns:ds="http://schemas.openxmlformats.org/officeDocument/2006/customXml" ds:itemID="{48A79DDA-3B52-4B34-B4FF-DDC921FB9B01}">
   <ds:schemaRefs>
     <ds:schemaRef ds:uri="http://schemas.openxmlformats.org/officeDocument/2006/bibliography"/>
   </ds:schemaRefs>

</xml_diff>

<commit_message>
docs: update Student2 requirements doc
</commit_message>
<xml_diff>
--- a/reports/Student #2/02 - Requirements - Student #2.docx
+++ b/reports/Student #2/02 - Requirements - Student #2.docx
@@ -2810,7 +2810,13 @@
         <w:sdtEndPr/>
         <w:sdtContent>
           <w:r>
-            <w:t xml:space="preserve">    </w:t>
+            <w:t xml:space="preserve">  </w:t>
+          </w:r>
+          <w:r>
+            <w:t>X</w:t>
+          </w:r>
+          <w:r>
+            <w:t xml:space="preserve">  </w:t>
           </w:r>
         </w:sdtContent>
       </w:sdt>
@@ -4022,7 +4028,25 @@
               <w:szCs w:val="22"/>
               <w14:ligatures w14:val="none"/>
             </w:rPr>
-            <w:t xml:space="preserve">    </w:t>
+            <w:t xml:space="preserve"> </w:t>
+          </w:r>
+          <w:r>
+            <w:rPr>
+              <w:kern w:val="0"/>
+              <w:sz w:val="22"/>
+              <w:szCs w:val="22"/>
+              <w14:ligatures w14:val="none"/>
+            </w:rPr>
+            <w:t xml:space="preserve"> </w:t>
+          </w:r>
+          <w:r>
+            <w:rPr>
+              <w:kern w:val="0"/>
+              <w:sz w:val="22"/>
+              <w:szCs w:val="22"/>
+              <w14:ligatures w14:val="none"/>
+            </w:rPr>
+            <w:t>X</w:t>
           </w:r>
         </w:sdtContent>
       </w:sdt>
@@ -4944,7 +4968,19 @@
             <w:rPr>
               <w:lang w:val="en-US"/>
             </w:rPr>
-            <w:t xml:space="preserve">    </w:t>
+            <w:t xml:space="preserve">  </w:t>
+          </w:r>
+          <w:r>
+            <w:rPr>
+              <w:lang w:val="en-US"/>
+            </w:rPr>
+            <w:t>X</w:t>
+          </w:r>
+          <w:r>
+            <w:rPr>
+              <w:lang w:val="en-US"/>
+            </w:rPr>
+            <w:t xml:space="preserve">  </w:t>
           </w:r>
         </w:sdtContent>
       </w:sdt>
@@ -5327,7 +5363,10 @@
         <w:sdtEndPr/>
         <w:sdtContent>
           <w:r>
-            <w:t xml:space="preserve">    </w:t>
+            <w:t xml:space="preserve">  </w:t>
+          </w:r>
+          <w:r>
+            <w:t xml:space="preserve">  </w:t>
           </w:r>
         </w:sdtContent>
       </w:sdt>
@@ -9721,6 +9760,7 @@
     <w:rsid w:val="00F47F00"/>
     <w:rsid w:val="00F64E54"/>
     <w:rsid w:val="00F83338"/>
+    <w:rsid w:val="00FB051A"/>
     <w:rsid w:val="00FB072E"/>
     <w:rsid w:val="00FE6BFD"/>
   </w:rsids>
@@ -10899,7 +10939,7 @@
 </file>
 
 <file path=customXml/itemProps1.xml><?xml version="1.0" encoding="utf-8"?>
-<ds:datastoreItem xmlns:ds="http://schemas.openxmlformats.org/officeDocument/2006/customXml" ds:itemID="{48A79DDA-3B52-4B34-B4FF-DDC921FB9B01}">
+<ds:datastoreItem xmlns:ds="http://schemas.openxmlformats.org/officeDocument/2006/customXml" ds:itemID="{6A91EC6C-E9A8-48E4-904D-AC8A4C37CE2C}">
   <ds:schemaRefs>
     <ds:schemaRef ds:uri="http://schemas.openxmlformats.org/officeDocument/2006/bibliography"/>
   </ds:schemaRefs>

</xml_diff>

<commit_message>
docs: update student 2 requirements docs
</commit_message>
<xml_diff>
--- a/reports/Student #2/02 - Requirements - Student #2.docx
+++ b/reports/Student #2/02 - Requirements - Student #2.docx
@@ -426,11 +426,19 @@
                   </w:rPr>
                   <w:t xml:space="preserve"> </w:t>
                 </w:r>
+                <w:proofErr w:type="spellStart"/>
                 <w:r>
                   <w:rPr>
                     <w:rFonts w:asciiTheme="majorHAnsi" w:hAnsiTheme="majorHAnsi" w:cstheme="majorHAnsi"/>
                   </w:rPr>
-                  <w:t xml:space="preserve">Amo Sánchez, </w:t>
+                  <w:t>Amo</w:t>
+                </w:r>
+                <w:proofErr w:type="spellEnd"/>
+                <w:r>
+                  <w:rPr>
+                    <w:rFonts w:asciiTheme="majorHAnsi" w:hAnsiTheme="majorHAnsi" w:cstheme="majorHAnsi"/>
+                  </w:rPr>
+                  <w:t xml:space="preserve"> Sánchez, </w:t>
                 </w:r>
                 <w:proofErr w:type="spellStart"/>
                 <w:r>
@@ -5366,6 +5374,9 @@
             <w:t xml:space="preserve">  </w:t>
           </w:r>
           <w:r>
+            <w:t>X</w:t>
+          </w:r>
+          <w:r>
             <w:t xml:space="preserve">  </w:t>
           </w:r>
         </w:sdtContent>
@@ -5437,7 +5448,13 @@
         <w:sdtEndPr/>
         <w:sdtContent>
           <w:r>
-            <w:t xml:space="preserve">    </w:t>
+            <w:t xml:space="preserve">  </w:t>
+          </w:r>
+          <w:r>
+            <w:t>X</w:t>
+          </w:r>
+          <w:r>
+            <w:t xml:space="preserve">  </w:t>
           </w:r>
         </w:sdtContent>
       </w:sdt>
@@ -9702,6 +9719,7 @@
     <w:rsid w:val="000656B8"/>
     <w:rsid w:val="000B4661"/>
     <w:rsid w:val="0010552B"/>
+    <w:rsid w:val="00116CB3"/>
     <w:rsid w:val="001221F0"/>
     <w:rsid w:val="001942D6"/>
     <w:rsid w:val="001D59A6"/>
@@ -10939,7 +10957,7 @@
 </file>
 
 <file path=customXml/itemProps1.xml><?xml version="1.0" encoding="utf-8"?>
-<ds:datastoreItem xmlns:ds="http://schemas.openxmlformats.org/officeDocument/2006/customXml" ds:itemID="{6A91EC6C-E9A8-48E4-904D-AC8A4C37CE2C}">
+<ds:datastoreItem xmlns:ds="http://schemas.openxmlformats.org/officeDocument/2006/customXml" ds:itemID="{A730DC2C-E65E-4FB1-A579-CCEC74C83693}">
   <ds:schemaRefs>
     <ds:schemaRef ds:uri="http://schemas.openxmlformats.org/officeDocument/2006/bibliography"/>
   </ds:schemaRefs>

</xml_diff>

<commit_message>
docs: update Student2 requirements and docs
</commit_message>
<xml_diff>
--- a/reports/Student #2/02 - Requirements - Student #2.docx
+++ b/reports/Student #2/02 - Requirements - Student #2.docx
@@ -426,19 +426,11 @@
                   </w:rPr>
                   <w:t xml:space="preserve"> </w:t>
                 </w:r>
-                <w:proofErr w:type="spellStart"/>
                 <w:r>
                   <w:rPr>
                     <w:rFonts w:asciiTheme="majorHAnsi" w:hAnsiTheme="majorHAnsi" w:cstheme="majorHAnsi"/>
                   </w:rPr>
-                  <w:t>Amo</w:t>
-                </w:r>
-                <w:proofErr w:type="spellEnd"/>
-                <w:r>
-                  <w:rPr>
-                    <w:rFonts w:asciiTheme="majorHAnsi" w:hAnsiTheme="majorHAnsi" w:cstheme="majorHAnsi"/>
-                  </w:rPr>
-                  <w:t xml:space="preserve"> Sánchez, </w:t>
+                  <w:t xml:space="preserve">Amo Sánchez, </w:t>
                 </w:r>
                 <w:proofErr w:type="spellStart"/>
                 <w:r>
@@ -2645,7 +2637,13 @@
         <w:sdtEndPr/>
         <w:sdtContent>
           <w:r>
-            <w:t xml:space="preserve">    </w:t>
+            <w:t xml:space="preserve">  </w:t>
+          </w:r>
+          <w:r>
+            <w:t xml:space="preserve">X </w:t>
+          </w:r>
+          <w:r>
+            <w:t xml:space="preserve">  </w:t>
           </w:r>
         </w:sdtContent>
       </w:sdt>
@@ -2763,7 +2761,13 @@
         <w:sdtEndPr/>
         <w:sdtContent>
           <w:r>
-            <w:t xml:space="preserve">    </w:t>
+            <w:t xml:space="preserve">  </w:t>
+          </w:r>
+          <w:r>
+            <w:t xml:space="preserve">X </w:t>
+          </w:r>
+          <w:r>
+            <w:t xml:space="preserve">  </w:t>
           </w:r>
         </w:sdtContent>
       </w:sdt>
@@ -2861,7 +2865,13 @@
         <w:sdtEndPr/>
         <w:sdtContent>
           <w:r>
-            <w:t xml:space="preserve">    </w:t>
+            <w:t xml:space="preserve">  </w:t>
+          </w:r>
+          <w:r>
+            <w:t xml:space="preserve">X </w:t>
+          </w:r>
+          <w:r>
+            <w:t xml:space="preserve">  </w:t>
           </w:r>
         </w:sdtContent>
       </w:sdt>
@@ -9766,6 +9776,7 @@
     <w:rsid w:val="00DB5D10"/>
     <w:rsid w:val="00DB6947"/>
     <w:rsid w:val="00DC72FB"/>
+    <w:rsid w:val="00DD6A7B"/>
     <w:rsid w:val="00DD70FC"/>
     <w:rsid w:val="00E25325"/>
     <w:rsid w:val="00E9405D"/>
@@ -10957,7 +10968,7 @@
 </file>
 
 <file path=customXml/itemProps1.xml><?xml version="1.0" encoding="utf-8"?>
-<ds:datastoreItem xmlns:ds="http://schemas.openxmlformats.org/officeDocument/2006/customXml" ds:itemID="{A730DC2C-E65E-4FB1-A579-CCEC74C83693}">
+<ds:datastoreItem xmlns:ds="http://schemas.openxmlformats.org/officeDocument/2006/customXml" ds:itemID="{19D37BCF-37BC-469C-986F-8B2EB82485A1}">
   <ds:schemaRefs>
     <ds:schemaRef ds:uri="http://schemas.openxmlformats.org/officeDocument/2006/bibliography"/>
   </ds:schemaRefs>

</xml_diff>

<commit_message>
docs: update Student #2 requirements doc
</commit_message>
<xml_diff>
--- a/reports/Student #2/02 - Requirements - Student #2.docx
+++ b/reports/Student #2/02 - Requirements - Student #2.docx
@@ -4207,7 +4207,13 @@
         <w:sdtEndPr/>
         <w:sdtContent>
           <w:r>
-            <w:t xml:space="preserve">    </w:t>
+            <w:t xml:space="preserve">  </w:t>
+          </w:r>
+          <w:r>
+            <w:t>X</w:t>
+          </w:r>
+          <w:r>
+            <w:t xml:space="preserve">  </w:t>
           </w:r>
         </w:sdtContent>
       </w:sdt>
@@ -9796,6 +9802,7 @@
     <w:rsid w:val="00E25325"/>
     <w:rsid w:val="00E9405D"/>
     <w:rsid w:val="00EA1B9C"/>
+    <w:rsid w:val="00EC3793"/>
     <w:rsid w:val="00ED34A4"/>
     <w:rsid w:val="00ED3D0C"/>
     <w:rsid w:val="00F06ED1"/>
@@ -10983,7 +10990,7 @@
 </file>
 
 <file path=customXml/itemProps1.xml><?xml version="1.0" encoding="utf-8"?>
-<ds:datastoreItem xmlns:ds="http://schemas.openxmlformats.org/officeDocument/2006/customXml" ds:itemID="{55CCC528-9938-48DA-9439-0B725E108D5E}">
+<ds:datastoreItem xmlns:ds="http://schemas.openxmlformats.org/officeDocument/2006/customXml" ds:itemID="{7E8B2803-6FC7-4FE5-B68E-6E0E1A04AEAD}">
   <ds:schemaRefs>
     <ds:schemaRef ds:uri="http://schemas.openxmlformats.org/officeDocument/2006/bibliography"/>
   </ds:schemaRefs>

</xml_diff>